<commit_message>
Actualizando caso de uso mantenimiento de producto
</commit_message>
<xml_diff>
--- a/Desarrollo/SWGI/Análisis/SWGI_DA.docx
+++ b/Desarrollo/SWGI/Análisis/SWGI_DA.docx
@@ -1,6 +1,6 @@
 
 <file path=word/document.xml><?xml version="1.0" encoding="utf-8"?>
-<w:document xmlns:wpc="http://schemas.microsoft.com/office/word/2010/wordprocessingCanvas" xmlns:mc="http://schemas.openxmlformats.org/markup-compatibility/2006" xmlns:o="urn:schemas-microsoft-com:office:office" xmlns:r="http://schemas.openxmlformats.org/officeDocument/2006/relationships" xmlns:m="http://schemas.openxmlformats.org/officeDocument/2006/math" xmlns:v="urn:schemas-microsoft-com:vml" xmlns:wp14="http://schemas.microsoft.com/office/word/2010/wordprocessingDrawing" xmlns:wp="http://schemas.openxmlformats.org/drawingml/2006/wordprocessingDrawing" xmlns:w10="urn:schemas-microsoft-com:office:word" xmlns:w="http://schemas.openxmlformats.org/wordprocessingml/2006/main" xmlns:w14="http://schemas.microsoft.com/office/word/2010/wordml" xmlns:w15="http://schemas.microsoft.com/office/word/2012/wordml" xmlns:wpg="http://schemas.microsoft.com/office/word/2010/wordprocessingGroup" xmlns:wpi="http://schemas.microsoft.com/office/word/2010/wordprocessingInk" xmlns:wne="http://schemas.microsoft.com/office/word/2006/wordml" xmlns:wps="http://schemas.microsoft.com/office/word/2010/wordprocessingShape" mc:Ignorable="w14 w15 wp14">
+<w:document xmlns:wpc="http://schemas.microsoft.com/office/word/2010/wordprocessingCanvas" xmlns:cx="http://schemas.microsoft.com/office/drawing/2014/chartex" xmlns:mc="http://schemas.openxmlformats.org/markup-compatibility/2006" xmlns:o="urn:schemas-microsoft-com:office:office" xmlns:r="http://schemas.openxmlformats.org/officeDocument/2006/relationships" xmlns:m="http://schemas.openxmlformats.org/officeDocument/2006/math" xmlns:v="urn:schemas-microsoft-com:vml" xmlns:wp14="http://schemas.microsoft.com/office/word/2010/wordprocessingDrawing" xmlns:wp="http://schemas.openxmlformats.org/drawingml/2006/wordprocessingDrawing" xmlns:w10="urn:schemas-microsoft-com:office:word" xmlns:w="http://schemas.openxmlformats.org/wordprocessingml/2006/main" xmlns:w14="http://schemas.microsoft.com/office/word/2010/wordml" xmlns:w15="http://schemas.microsoft.com/office/word/2012/wordml" xmlns:w16se="http://schemas.microsoft.com/office/word/2015/wordml/symex" xmlns:wpg="http://schemas.microsoft.com/office/word/2010/wordprocessingGroup" xmlns:wpi="http://schemas.microsoft.com/office/word/2010/wordprocessingInk" xmlns:wne="http://schemas.microsoft.com/office/word/2006/wordml" xmlns:wps="http://schemas.microsoft.com/office/word/2010/wordprocessingShape" mc:Ignorable="w14 w15 w16se wp14">
   <w:body>
     <w:p>
       <w:pPr>
@@ -196,7 +196,7 @@
     <w:p/>
     <w:p>
       <w:pPr>
-        <w:pStyle w:val="Puesto"/>
+        <w:pStyle w:val="Ttulo"/>
         <w:rPr>
           <w:sz w:val="22"/>
           <w:szCs w:val="22"/>
@@ -215,7 +215,7 @@
     </w:p>
     <w:p>
       <w:pPr>
-        <w:pStyle w:val="Puesto"/>
+        <w:pStyle w:val="Ttulo"/>
         <w:rPr>
           <w:sz w:val="22"/>
           <w:szCs w:val="22"/>
@@ -240,7 +240,7 @@
     </w:p>
     <w:p>
       <w:pPr>
-        <w:pStyle w:val="Puesto"/>
+        <w:pStyle w:val="Ttulo"/>
         <w:rPr>
           <w:sz w:val="22"/>
           <w:szCs w:val="22"/>
@@ -249,7 +249,7 @@
     </w:p>
     <w:p>
       <w:pPr>
-        <w:pStyle w:val="Puesto"/>
+        <w:pStyle w:val="Ttulo"/>
         <w:jc w:val="left"/>
         <w:rPr>
           <w:i/>
@@ -296,7 +296,7 @@
           </w:tcPr>
           <w:p>
             <w:pPr>
-              <w:pStyle w:val="Puesto"/>
+              <w:pStyle w:val="Ttulo"/>
               <w:rPr>
                 <w:rFonts w:ascii="Verdana" w:eastAsia="Verdana" w:hAnsi="Verdana" w:cs="Verdana"/>
                 <w:sz w:val="20"/>
@@ -321,7 +321,7 @@
           </w:tcPr>
           <w:p>
             <w:pPr>
-              <w:pStyle w:val="Puesto"/>
+              <w:pStyle w:val="Ttulo"/>
               <w:rPr>
                 <w:rFonts w:ascii="Verdana" w:eastAsia="Verdana" w:hAnsi="Verdana" w:cs="Verdana"/>
                 <w:sz w:val="20"/>
@@ -346,7 +346,7 @@
           </w:tcPr>
           <w:p>
             <w:pPr>
-              <w:pStyle w:val="Puesto"/>
+              <w:pStyle w:val="Ttulo"/>
               <w:rPr>
                 <w:rFonts w:ascii="Verdana" w:eastAsia="Verdana" w:hAnsi="Verdana" w:cs="Verdana"/>
                 <w:sz w:val="20"/>
@@ -370,7 +370,7 @@
           </w:tcPr>
           <w:p>
             <w:pPr>
-              <w:pStyle w:val="Puesto"/>
+              <w:pStyle w:val="Ttulo"/>
               <w:rPr>
                 <w:rFonts w:ascii="Verdana" w:eastAsia="Verdana" w:hAnsi="Verdana" w:cs="Verdana"/>
                 <w:sz w:val="20"/>
@@ -395,7 +395,7 @@
           </w:tcPr>
           <w:p>
             <w:pPr>
-              <w:pStyle w:val="Puesto"/>
+              <w:pStyle w:val="Ttulo"/>
               <w:rPr>
                 <w:rFonts w:ascii="Verdana" w:eastAsia="Verdana" w:hAnsi="Verdana" w:cs="Verdana"/>
                 <w:sz w:val="20"/>
@@ -420,7 +420,7 @@
           </w:tcPr>
           <w:p>
             <w:pPr>
-              <w:pStyle w:val="Puesto"/>
+              <w:pStyle w:val="Ttulo"/>
               <w:rPr>
                 <w:rFonts w:ascii="Verdana" w:eastAsia="Verdana" w:hAnsi="Verdana" w:cs="Verdana"/>
                 <w:sz w:val="20"/>
@@ -450,7 +450,7 @@
           </w:tcPr>
           <w:p>
             <w:pPr>
-              <w:pStyle w:val="Puesto"/>
+              <w:pStyle w:val="Ttulo"/>
               <w:jc w:val="left"/>
               <w:rPr>
                 <w:rFonts w:ascii="Verdana" w:eastAsia="Verdana" w:hAnsi="Verdana" w:cs="Verdana"/>
@@ -477,7 +477,7 @@
           </w:tcPr>
           <w:p>
             <w:pPr>
-              <w:pStyle w:val="Puesto"/>
+              <w:pStyle w:val="Ttulo"/>
               <w:jc w:val="left"/>
               <w:rPr>
                 <w:rFonts w:ascii="Verdana" w:eastAsia="Verdana" w:hAnsi="Verdana" w:cs="Verdana"/>
@@ -506,7 +506,7 @@
           </w:tcPr>
           <w:p>
             <w:pPr>
-              <w:pStyle w:val="Puesto"/>
+              <w:pStyle w:val="Ttulo"/>
               <w:jc w:val="left"/>
               <w:rPr>
                 <w:rFonts w:ascii="Verdana" w:eastAsia="Verdana" w:hAnsi="Verdana" w:cs="Verdana"/>
@@ -533,7 +533,7 @@
           </w:tcPr>
           <w:p>
             <w:pPr>
-              <w:pStyle w:val="Puesto"/>
+              <w:pStyle w:val="Ttulo"/>
               <w:jc w:val="left"/>
               <w:rPr>
                 <w:rFonts w:ascii="Verdana" w:eastAsia="Verdana" w:hAnsi="Verdana" w:cs="Verdana"/>
@@ -560,7 +560,7 @@
           </w:tcPr>
           <w:p>
             <w:pPr>
-              <w:pStyle w:val="Puesto"/>
+              <w:pStyle w:val="Ttulo"/>
               <w:jc w:val="left"/>
               <w:rPr>
                 <w:rFonts w:ascii="Verdana" w:eastAsia="Verdana" w:hAnsi="Verdana" w:cs="Verdana"/>
@@ -587,7 +587,7 @@
           </w:tcPr>
           <w:p>
             <w:pPr>
-              <w:pStyle w:val="Puesto"/>
+              <w:pStyle w:val="Ttulo"/>
               <w:jc w:val="left"/>
               <w:rPr>
                 <w:rFonts w:ascii="Verdana" w:eastAsia="Verdana" w:hAnsi="Verdana" w:cs="Verdana"/>
@@ -620,7 +620,7 @@
           </w:tcPr>
           <w:p>
             <w:pPr>
-              <w:pStyle w:val="Puesto"/>
+              <w:pStyle w:val="Ttulo"/>
               <w:jc w:val="left"/>
               <w:rPr>
                 <w:rFonts w:ascii="Verdana" w:eastAsia="Verdana" w:hAnsi="Verdana" w:cs="Verdana"/>
@@ -638,7 +638,7 @@
           </w:tcPr>
           <w:p>
             <w:pPr>
-              <w:pStyle w:val="Puesto"/>
+              <w:pStyle w:val="Ttulo"/>
               <w:jc w:val="left"/>
               <w:rPr>
                 <w:rFonts w:ascii="Verdana" w:eastAsia="Verdana" w:hAnsi="Verdana" w:cs="Verdana"/>
@@ -657,7 +657,7 @@
           </w:tcPr>
           <w:p>
             <w:pPr>
-              <w:pStyle w:val="Puesto"/>
+              <w:pStyle w:val="Ttulo"/>
               <w:jc w:val="left"/>
               <w:rPr>
                 <w:rFonts w:ascii="Verdana" w:eastAsia="Verdana" w:hAnsi="Verdana" w:cs="Verdana"/>
@@ -675,7 +675,7 @@
           </w:tcPr>
           <w:p>
             <w:pPr>
-              <w:pStyle w:val="Puesto"/>
+              <w:pStyle w:val="Ttulo"/>
               <w:jc w:val="left"/>
               <w:rPr>
                 <w:rFonts w:ascii="Verdana" w:eastAsia="Verdana" w:hAnsi="Verdana" w:cs="Verdana"/>
@@ -693,7 +693,7 @@
           </w:tcPr>
           <w:p>
             <w:pPr>
-              <w:pStyle w:val="Puesto"/>
+              <w:pStyle w:val="Ttulo"/>
               <w:jc w:val="left"/>
               <w:rPr>
                 <w:rFonts w:ascii="Verdana" w:eastAsia="Verdana" w:hAnsi="Verdana" w:cs="Verdana"/>
@@ -711,7 +711,7 @@
           </w:tcPr>
           <w:p>
             <w:pPr>
-              <w:pStyle w:val="Puesto"/>
+              <w:pStyle w:val="Ttulo"/>
               <w:jc w:val="left"/>
               <w:rPr>
                 <w:rFonts w:ascii="Verdana" w:eastAsia="Verdana" w:hAnsi="Verdana" w:cs="Verdana"/>
@@ -735,7 +735,7 @@
           </w:tcPr>
           <w:p>
             <w:pPr>
-              <w:pStyle w:val="Puesto"/>
+              <w:pStyle w:val="Ttulo"/>
               <w:jc w:val="left"/>
               <w:rPr>
                 <w:rFonts w:ascii="Verdana" w:eastAsia="Verdana" w:hAnsi="Verdana" w:cs="Verdana"/>
@@ -753,7 +753,7 @@
           </w:tcPr>
           <w:p>
             <w:pPr>
-              <w:pStyle w:val="Puesto"/>
+              <w:pStyle w:val="Ttulo"/>
               <w:jc w:val="left"/>
               <w:rPr>
                 <w:rFonts w:ascii="Verdana" w:eastAsia="Verdana" w:hAnsi="Verdana" w:cs="Verdana"/>
@@ -772,7 +772,7 @@
           </w:tcPr>
           <w:p>
             <w:pPr>
-              <w:pStyle w:val="Puesto"/>
+              <w:pStyle w:val="Ttulo"/>
               <w:jc w:val="left"/>
               <w:rPr>
                 <w:rFonts w:ascii="Verdana" w:eastAsia="Verdana" w:hAnsi="Verdana" w:cs="Verdana"/>
@@ -790,7 +790,7 @@
           </w:tcPr>
           <w:p>
             <w:pPr>
-              <w:pStyle w:val="Puesto"/>
+              <w:pStyle w:val="Ttulo"/>
               <w:jc w:val="left"/>
               <w:rPr>
                 <w:rFonts w:ascii="Verdana" w:eastAsia="Verdana" w:hAnsi="Verdana" w:cs="Verdana"/>
@@ -808,7 +808,7 @@
           </w:tcPr>
           <w:p>
             <w:pPr>
-              <w:pStyle w:val="Puesto"/>
+              <w:pStyle w:val="Ttulo"/>
               <w:jc w:val="left"/>
               <w:rPr>
                 <w:rFonts w:ascii="Verdana" w:eastAsia="Verdana" w:hAnsi="Verdana" w:cs="Verdana"/>
@@ -826,7 +826,7 @@
           </w:tcPr>
           <w:p>
             <w:pPr>
-              <w:pStyle w:val="Puesto"/>
+              <w:pStyle w:val="Ttulo"/>
               <w:jc w:val="left"/>
               <w:rPr>
                 <w:rFonts w:ascii="Verdana" w:eastAsia="Verdana" w:hAnsi="Verdana" w:cs="Verdana"/>
@@ -850,7 +850,7 @@
           </w:tcPr>
           <w:p>
             <w:pPr>
-              <w:pStyle w:val="Puesto"/>
+              <w:pStyle w:val="Ttulo"/>
               <w:jc w:val="left"/>
               <w:rPr>
                 <w:rFonts w:ascii="Verdana" w:eastAsia="Verdana" w:hAnsi="Verdana" w:cs="Verdana"/>
@@ -868,7 +868,7 @@
           </w:tcPr>
           <w:p>
             <w:pPr>
-              <w:pStyle w:val="Puesto"/>
+              <w:pStyle w:val="Ttulo"/>
               <w:jc w:val="left"/>
               <w:rPr>
                 <w:rFonts w:ascii="Verdana" w:eastAsia="Verdana" w:hAnsi="Verdana" w:cs="Verdana"/>
@@ -886,7 +886,7 @@
           </w:tcPr>
           <w:p>
             <w:pPr>
-              <w:pStyle w:val="Puesto"/>
+              <w:pStyle w:val="Ttulo"/>
               <w:jc w:val="left"/>
               <w:rPr>
                 <w:rFonts w:ascii="Verdana" w:eastAsia="Verdana" w:hAnsi="Verdana" w:cs="Verdana"/>
@@ -903,7 +903,7 @@
           </w:tcPr>
           <w:p>
             <w:pPr>
-              <w:pStyle w:val="Puesto"/>
+              <w:pStyle w:val="Ttulo"/>
               <w:jc w:val="left"/>
               <w:rPr>
                 <w:rFonts w:ascii="Verdana" w:eastAsia="Verdana" w:hAnsi="Verdana" w:cs="Verdana"/>
@@ -921,7 +921,7 @@
           </w:tcPr>
           <w:p>
             <w:pPr>
-              <w:pStyle w:val="Puesto"/>
+              <w:pStyle w:val="Ttulo"/>
               <w:jc w:val="left"/>
               <w:rPr>
                 <w:rFonts w:ascii="Verdana" w:eastAsia="Verdana" w:hAnsi="Verdana" w:cs="Verdana"/>
@@ -939,7 +939,7 @@
           </w:tcPr>
           <w:p>
             <w:pPr>
-              <w:pStyle w:val="Puesto"/>
+              <w:pStyle w:val="Ttulo"/>
               <w:jc w:val="left"/>
               <w:rPr>
                 <w:rFonts w:ascii="Verdana" w:eastAsia="Verdana" w:hAnsi="Verdana" w:cs="Verdana"/>
@@ -1032,6 +1032,7 @@
           <w:docPartUnique/>
         </w:docPartObj>
       </w:sdtPr>
+      <w:sdtEndPr/>
       <w:sdtContent>
         <w:p>
           <w:pPr>
@@ -2376,7 +2377,7 @@
                 <w:rFonts w:ascii="Verdana" w:eastAsia="Verdana" w:hAnsi="Verdana" w:cs="Verdana"/>
                 <w:noProof/>
                 <w:color w:val="0000FF"/>
-                <w:lang w:val="es-PE"/>
+                <w:lang w:eastAsia="es-ES"/>
               </w:rPr>
               <w:drawing>
                 <wp:inline distT="114300" distB="114300" distL="114300" distR="114300">
@@ -2459,7 +2460,7 @@
                 <w:noProof/>
                 <w:sz w:val="24"/>
                 <w:szCs w:val="24"/>
-                <w:lang w:val="es-PE"/>
+                <w:lang w:eastAsia="es-ES"/>
               </w:rPr>
               <w:drawing>
                 <wp:inline distT="114300" distB="114300" distL="114300" distR="114300">
@@ -2644,7 +2645,7 @@
       <w:r>
         <w:rPr>
           <w:noProof/>
-          <w:lang w:val="es-PE"/>
+          <w:lang w:eastAsia="es-ES"/>
         </w:rPr>
         <w:drawing>
           <wp:inline distT="114300" distB="114300" distL="114300" distR="114300">
@@ -2716,7 +2717,7 @@
       <w:r>
         <w:rPr>
           <w:noProof/>
-          <w:lang w:val="es-PE"/>
+          <w:lang w:eastAsia="es-ES"/>
         </w:rPr>
         <w:drawing>
           <wp:inline distT="114300" distB="114300" distL="114300" distR="114300">
@@ -3778,7 +3779,7 @@
       <w:r>
         <w:rPr>
           <w:noProof/>
-          <w:lang w:val="es-PE"/>
+          <w:lang w:eastAsia="es-ES"/>
         </w:rPr>
         <w:drawing>
           <wp:inline distT="114300" distB="114300" distL="114300" distR="114300">
@@ -3856,7 +3857,7 @@
           <w:rFonts w:ascii="Verdana" w:eastAsia="Verdana" w:hAnsi="Verdana" w:cs="Verdana"/>
           <w:b/>
           <w:noProof/>
-          <w:lang w:val="es-PE"/>
+          <w:lang w:eastAsia="es-ES"/>
         </w:rPr>
         <w:drawing>
           <wp:inline distT="114300" distB="114300" distL="114300" distR="114300">
@@ -3987,7 +3988,7 @@
           <w:rFonts w:ascii="Verdana" w:eastAsia="Verdana" w:hAnsi="Verdana" w:cs="Verdana"/>
           <w:b/>
           <w:noProof/>
-          <w:lang w:val="es-PE"/>
+          <w:lang w:eastAsia="es-ES"/>
         </w:rPr>
         <w:drawing>
           <wp:inline distT="114300" distB="114300" distL="114300" distR="114300">
@@ -4073,7 +4074,7 @@
           <w:rFonts w:ascii="Verdana" w:eastAsia="Verdana" w:hAnsi="Verdana" w:cs="Verdana"/>
           <w:b/>
           <w:noProof/>
-          <w:lang w:val="es-PE"/>
+          <w:lang w:eastAsia="es-ES"/>
         </w:rPr>
         <w:drawing>
           <wp:inline distT="114300" distB="114300" distL="114300" distR="114300">
@@ -4178,7 +4179,7 @@
           <w:noProof/>
           <w:sz w:val="20"/>
           <w:szCs w:val="20"/>
-          <w:lang w:val="es-PE"/>
+          <w:lang w:eastAsia="es-ES"/>
         </w:rPr>
         <w:drawing>
           <wp:inline distT="114300" distB="114300" distL="114300" distR="114300">
@@ -5827,7 +5828,6 @@
               </w:rPr>
               <w:t xml:space="preserve">CUS06 – Mantener </w:t>
             </w:r>
-            <w:proofErr w:type="spellStart"/>
             <w:r>
               <w:rPr>
                 <w:rFonts w:ascii="Arial" w:eastAsia="Arial" w:hAnsi="Arial" w:cs="Arial"/>
@@ -5835,7 +5835,6 @@
               </w:rPr>
               <w:t>Porveedores</w:t>
             </w:r>
-            <w:proofErr w:type="spellEnd"/>
           </w:p>
         </w:tc>
         <w:tc>
@@ -6213,7 +6212,7 @@
               <w:rPr>
                 <w:rFonts w:ascii="Arial" w:eastAsia="Arial" w:hAnsi="Arial" w:cs="Arial"/>
               </w:rPr>
-              <w:t>Secundario</w:t>
+              <w:t>Primario</w:t>
             </w:r>
           </w:p>
         </w:tc>
@@ -7296,7 +7295,7 @@
               <w:rPr>
                 <w:rFonts w:ascii="Verdana" w:eastAsia="Verdana" w:hAnsi="Verdana" w:cs="Verdana"/>
               </w:rPr>
-              <w:t>Administrador Almacenero</w:t>
+              <w:t>Usuario</w:t>
             </w:r>
           </w:p>
         </w:tc>
@@ -7339,7 +7338,19 @@
               <w:rPr>
                 <w:rFonts w:ascii="Verdana" w:eastAsia="Verdana" w:hAnsi="Verdana" w:cs="Verdana"/>
               </w:rPr>
-              <w:t>Identificación y acceder al sistema.</w:t>
+              <w:t xml:space="preserve">Permite al usuario </w:t>
+            </w:r>
+            <w:r>
+              <w:rPr>
+                <w:rFonts w:ascii="Verdana" w:eastAsia="Verdana" w:hAnsi="Verdana" w:cs="Verdana"/>
+              </w:rPr>
+              <w:t>autenticarse</w:t>
+            </w:r>
+            <w:r>
+              <w:rPr>
+                <w:rFonts w:ascii="Verdana" w:eastAsia="Verdana" w:hAnsi="Verdana" w:cs="Verdana"/>
+              </w:rPr>
+              <w:t xml:space="preserve"> el sistema.</w:t>
             </w:r>
           </w:p>
         </w:tc>
@@ -7426,7 +7437,33 @@
               <w:rPr>
                 <w:rFonts w:ascii="Verdana" w:eastAsia="Verdana" w:hAnsi="Verdana" w:cs="Verdana"/>
               </w:rPr>
-              <w:t>Es este caso de uso se permitirá comprobar la identificación de un usuario previamente registrado.</w:t>
+              <w:t>El usuario será autenticado mediante</w:t>
+            </w:r>
+            <w:r>
+              <w:rPr>
+                <w:rFonts w:ascii="Verdana" w:eastAsia="Verdana" w:hAnsi="Verdana" w:cs="Verdana"/>
+              </w:rPr>
+              <w:t xml:space="preserve"> el ingreso de</w:t>
+            </w:r>
+            <w:bookmarkStart w:id="16" w:name="_GoBack"/>
+            <w:bookmarkEnd w:id="16"/>
+            <w:r>
+              <w:rPr>
+                <w:rFonts w:ascii="Verdana" w:eastAsia="Verdana" w:hAnsi="Verdana" w:cs="Verdana"/>
+              </w:rPr>
+              <w:t xml:space="preserve"> s</w:t>
+            </w:r>
+            <w:r>
+              <w:rPr>
+                <w:rFonts w:ascii="Verdana" w:eastAsia="Verdana" w:hAnsi="Verdana" w:cs="Verdana"/>
+              </w:rPr>
+              <w:t>u nombre y contraseña respectivos</w:t>
+            </w:r>
+            <w:r>
+              <w:rPr>
+                <w:rFonts w:ascii="Verdana" w:eastAsia="Verdana" w:hAnsi="Verdana" w:cs="Verdana"/>
+              </w:rPr>
+              <w:t xml:space="preserve"> con lo que quedará admitido o rechazado para realizar operaciones sobre el sistema.</w:t>
             </w:r>
           </w:p>
         </w:tc>
@@ -7512,7 +7549,7 @@
               <w:rPr>
                 <w:rFonts w:ascii="Verdana" w:eastAsia="Verdana" w:hAnsi="Verdana" w:cs="Verdana"/>
               </w:rPr>
-              <w:t>El sistema validara los campos solicitados.</w:t>
+              <w:t>El sistema validará los campos ingresados</w:t>
             </w:r>
           </w:p>
         </w:tc>
@@ -8214,6 +8251,19 @@
         </w:rPr>
       </w:pPr>
     </w:p>
+    <w:p>
+      <w:pPr>
+        <w:tabs>
+          <w:tab w:val="left" w:pos="90"/>
+        </w:tabs>
+        <w:ind w:left="708"/>
+        <w:jc w:val="both"/>
+        <w:rPr>
+          <w:rFonts w:ascii="Verdana" w:eastAsia="Verdana" w:hAnsi="Verdana" w:cs="Verdana"/>
+          <w:color w:val="FF0000"/>
+        </w:rPr>
+      </w:pPr>
+    </w:p>
     <w:tbl>
       <w:tblPr>
         <w:tblStyle w:val="ab"/>
@@ -8252,6 +8302,7 @@
                 <w:rFonts w:ascii="Verdana" w:eastAsia="Verdana" w:hAnsi="Verdana" w:cs="Verdana"/>
                 <w:b/>
               </w:rPr>
+              <w:lastRenderedPageBreak/>
               <w:t>Caso de uso:</w:t>
             </w:r>
           </w:p>
@@ -8352,7 +8403,6 @@
               <w:rPr>
                 <w:rFonts w:ascii="Verdana" w:eastAsia="Verdana" w:hAnsi="Verdana" w:cs="Verdana"/>
               </w:rPr>
-              <w:lastRenderedPageBreak/>
               <w:t>Propósito:</w:t>
             </w:r>
           </w:p>
@@ -9526,6 +9576,7 @@
               <w:rPr>
                 <w:rFonts w:ascii="Verdana" w:eastAsia="Verdana" w:hAnsi="Verdana" w:cs="Verdana"/>
               </w:rPr>
+              <w:lastRenderedPageBreak/>
               <w:t>Clasificación</w:t>
             </w:r>
           </w:p>
@@ -10817,6 +10868,7 @@
               <w:rPr>
                 <w:rFonts w:ascii="Verdana" w:eastAsia="Verdana" w:hAnsi="Verdana" w:cs="Verdana"/>
               </w:rPr>
+              <w:lastRenderedPageBreak/>
               <w:t>Actor(es):</w:t>
             </w:r>
           </w:p>
@@ -10905,7 +10957,6 @@
               <w:rPr>
                 <w:rFonts w:ascii="Verdana" w:eastAsia="Verdana" w:hAnsi="Verdana" w:cs="Verdana"/>
               </w:rPr>
-              <w:lastRenderedPageBreak/>
               <w:t>Caso de uso asociado:</w:t>
             </w:r>
           </w:p>
@@ -11143,8 +11194,8 @@
           <w:szCs w:val="22"/>
         </w:rPr>
       </w:pPr>
-      <w:bookmarkStart w:id="16" w:name="_35nkun2" w:colFirst="0" w:colLast="0"/>
-      <w:bookmarkEnd w:id="16"/>
+      <w:bookmarkStart w:id="17" w:name="_35nkun2" w:colFirst="0" w:colLast="0"/>
+      <w:bookmarkEnd w:id="17"/>
       <w:r>
         <w:rPr>
           <w:rFonts w:ascii="Verdana" w:eastAsia="Verdana" w:hAnsi="Verdana" w:cs="Verdana"/>
@@ -11189,7 +11240,7 @@
       <w:r>
         <w:rPr>
           <w:noProof/>
-          <w:lang w:val="es-PE"/>
+          <w:lang w:eastAsia="es-ES"/>
         </w:rPr>
         <mc:AlternateContent>
           <mc:Choice Requires="wps">
@@ -12029,12 +12080,12 @@
             <w:r>
               <w:rPr>
                 <w:noProof/>
-                <w:lang w:val="es-PE"/>
+                <w:lang w:eastAsia="es-ES"/>
               </w:rPr>
               <mc:AlternateContent>
                 <mc:Choice Requires="wps">
                   <w:drawing>
-                    <wp:anchor distT="0" distB="0" distL="114300" distR="114300" simplePos="0" relativeHeight="251657216" behindDoc="0" locked="0" layoutInCell="1" hidden="0" allowOverlap="1">
+                    <wp:anchor distT="0" distB="0" distL="114300" distR="114300" simplePos="0" relativeHeight="251658240" behindDoc="0" locked="0" layoutInCell="1" hidden="0" allowOverlap="1">
                       <wp:simplePos x="0" y="0"/>
                       <wp:positionH relativeFrom="margin">
                         <wp:posOffset>-76199</wp:posOffset>
@@ -12090,7 +12141,7 @@
                 </mc:Choice>
                 <mc:Fallback>
                   <w:pict>
-                    <v:rect id="Rectángulo 10" o:spid="_x0000_s1027" style="position:absolute;left:0;text-align:left;margin-left:-6pt;margin-top:-25pt;width:31pt;height:28pt;z-index:251657216;visibility:visible;mso-wrap-style:square;mso-wrap-distance-left:9pt;mso-wrap-distance-top:0;mso-wrap-distance-right:9pt;mso-wrap-distance-bottom:0;mso-position-horizontal:absolute;mso-position-horizontal-relative:margin;mso-position-vertical:absolute;mso-position-vertical-relative:text;v-text-anchor:top" o:gfxdata="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" filled="f" stroked="f">
+                    <v:rect id="Rectángulo 10" o:spid="_x0000_s1027" style="position:absolute;left:0;text-align:left;margin-left:-6pt;margin-top:-25pt;width:31pt;height:28pt;z-index:251658240;visibility:visible;mso-wrap-style:square;mso-wrap-distance-left:9pt;mso-wrap-distance-top:0;mso-wrap-distance-right:9pt;mso-wrap-distance-bottom:0;mso-position-horizontal:absolute;mso-position-horizontal-relative:margin;mso-position-vertical:absolute;mso-position-vertical-relative:text;v-text-anchor:top" o:gfxdata="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" filled="f" stroked="f">
                       <v:textbox inset="2.53958mm,1.2694mm,2.53958mm,1.2694mm">
                         <w:txbxContent>
                           <w:p>
@@ -15199,8 +15250,8 @@
           <w:titlePg/>
         </w:sectPr>
       </w:pPr>
-      <w:bookmarkStart w:id="17" w:name="_1ksv4uv" w:colFirst="0" w:colLast="0"/>
-      <w:bookmarkEnd w:id="17"/>
+      <w:bookmarkStart w:id="18" w:name="_1ksv4uv" w:colFirst="0" w:colLast="0"/>
+      <w:bookmarkEnd w:id="18"/>
     </w:p>
     <w:tbl>
       <w:tblPr>
@@ -15398,7 +15449,6 @@
                 <w:lang w:val="es-PE"/>
               </w:rPr>
             </w:pPr>
-            <w:proofErr w:type="spellStart"/>
             <w:r>
               <w:rPr>
                 <w:rFonts w:ascii="Calibri" w:hAnsi="Calibri"/>
@@ -15419,7 +15469,6 @@
               </w:rPr>
               <w:t>categoria</w:t>
             </w:r>
-            <w:proofErr w:type="spellEnd"/>
           </w:p>
         </w:tc>
         <w:tc>
@@ -15447,7 +15496,6 @@
                 <w:lang w:val="es-PE"/>
               </w:rPr>
             </w:pPr>
-            <w:proofErr w:type="spellStart"/>
             <w:r>
               <w:rPr>
                 <w:rFonts w:ascii="Calibri" w:hAnsi="Calibri"/>
@@ -15458,7 +15506,6 @@
               </w:rPr>
               <w:t>almacen</w:t>
             </w:r>
-            <w:proofErr w:type="spellEnd"/>
           </w:p>
         </w:tc>
         <w:tc>
@@ -15486,7 +15533,6 @@
                 <w:lang w:val="es-PE"/>
               </w:rPr>
             </w:pPr>
-            <w:proofErr w:type="spellStart"/>
             <w:r>
               <w:rPr>
                 <w:rFonts w:ascii="Calibri" w:hAnsi="Calibri"/>
@@ -15497,7 +15543,6 @@
               </w:rPr>
               <w:t>MantenerUsuario</w:t>
             </w:r>
-            <w:proofErr w:type="spellEnd"/>
           </w:p>
         </w:tc>
         <w:tc>
@@ -15525,7 +15570,6 @@
                 <w:lang w:val="es-PE"/>
               </w:rPr>
             </w:pPr>
-            <w:proofErr w:type="spellStart"/>
             <w:r>
               <w:rPr>
                 <w:rFonts w:ascii="Calibri" w:hAnsi="Calibri"/>
@@ -15536,7 +15580,6 @@
               </w:rPr>
               <w:t>reporte_detalle</w:t>
             </w:r>
-            <w:proofErr w:type="spellEnd"/>
           </w:p>
         </w:tc>
         <w:tc>
@@ -15638,7 +15681,6 @@
                 <w:lang w:val="es-PE"/>
               </w:rPr>
             </w:pPr>
-            <w:proofErr w:type="spellStart"/>
             <w:r>
               <w:rPr>
                 <w:rFonts w:ascii="Calibri" w:hAnsi="Calibri"/>
@@ -15649,7 +15691,6 @@
               </w:rPr>
               <w:t>estadopedido</w:t>
             </w:r>
-            <w:proofErr w:type="spellEnd"/>
           </w:p>
         </w:tc>
         <w:tc>
@@ -15677,7 +15718,6 @@
                 <w:lang w:val="es-PE"/>
               </w:rPr>
             </w:pPr>
-            <w:proofErr w:type="spellStart"/>
             <w:r>
               <w:rPr>
                 <w:rFonts w:ascii="Calibri" w:hAnsi="Calibri"/>
@@ -15688,7 +15728,6 @@
               </w:rPr>
               <w:t>reporte_cabecera</w:t>
             </w:r>
-            <w:proofErr w:type="spellEnd"/>
           </w:p>
         </w:tc>
         <w:tc>
@@ -15791,7 +15830,6 @@
                 <w:lang w:val="es-PE"/>
               </w:rPr>
             </w:pPr>
-            <w:proofErr w:type="spellStart"/>
             <w:r>
               <w:rPr>
                 <w:rFonts w:ascii="Calibri" w:hAnsi="Calibri"/>
@@ -15802,7 +15840,6 @@
               </w:rPr>
               <w:t>MantenerProductos</w:t>
             </w:r>
-            <w:proofErr w:type="spellEnd"/>
           </w:p>
         </w:tc>
         <w:tc>
@@ -21822,10 +21859,7 @@
         </w:tc>
       </w:tr>
     </w:tbl>
-    <w:p>
-      <w:bookmarkStart w:id="18" w:name="_GoBack"/>
-      <w:bookmarkEnd w:id="18"/>
-    </w:p>
+    <w:p/>
     <w:sectPr>
       <w:pgSz w:w="16834" w:h="11909" w:orient="landscape"/>
       <w:pgMar w:top="1701" w:right="1418" w:bottom="1701" w:left="1412" w:header="0" w:footer="720" w:gutter="0"/>
@@ -21838,7 +21872,7 @@
 </file>
 
 <file path=word/endnotes.xml><?xml version="1.0" encoding="utf-8"?>
-<w:endnotes xmlns:wpc="http://schemas.microsoft.com/office/word/2010/wordprocessingCanvas" xmlns:mc="http://schemas.openxmlformats.org/markup-compatibility/2006" xmlns:o="urn:schemas-microsoft-com:office:office" xmlns:r="http://schemas.openxmlformats.org/officeDocument/2006/relationships" xmlns:m="http://schemas.openxmlformats.org/officeDocument/2006/math" xmlns:v="urn:schemas-microsoft-com:vml" xmlns:wp14="http://schemas.microsoft.com/office/word/2010/wordprocessingDrawing" xmlns:wp="http://schemas.openxmlformats.org/drawingml/2006/wordprocessingDrawing" xmlns:w10="urn:schemas-microsoft-com:office:word" xmlns:w="http://schemas.openxmlformats.org/wordprocessingml/2006/main" xmlns:w14="http://schemas.microsoft.com/office/word/2010/wordml" xmlns:w15="http://schemas.microsoft.com/office/word/2012/wordml" xmlns:wpg="http://schemas.microsoft.com/office/word/2010/wordprocessingGroup" xmlns:wpi="http://schemas.microsoft.com/office/word/2010/wordprocessingInk" xmlns:wne="http://schemas.microsoft.com/office/word/2006/wordml" xmlns:wps="http://schemas.microsoft.com/office/word/2010/wordprocessingShape" mc:Ignorable="w14 w15 wp14">
+<w:endnotes xmlns:wpc="http://schemas.microsoft.com/office/word/2010/wordprocessingCanvas" xmlns:cx="http://schemas.microsoft.com/office/drawing/2014/chartex" xmlns:mc="http://schemas.openxmlformats.org/markup-compatibility/2006" xmlns:o="urn:schemas-microsoft-com:office:office" xmlns:r="http://schemas.openxmlformats.org/officeDocument/2006/relationships" xmlns:m="http://schemas.openxmlformats.org/officeDocument/2006/math" xmlns:v="urn:schemas-microsoft-com:vml" xmlns:wp14="http://schemas.microsoft.com/office/word/2010/wordprocessingDrawing" xmlns:wp="http://schemas.openxmlformats.org/drawingml/2006/wordprocessingDrawing" xmlns:w10="urn:schemas-microsoft-com:office:word" xmlns:w="http://schemas.openxmlformats.org/wordprocessingml/2006/main" xmlns:w14="http://schemas.microsoft.com/office/word/2010/wordml" xmlns:w15="http://schemas.microsoft.com/office/word/2012/wordml" xmlns:w16se="http://schemas.microsoft.com/office/word/2015/wordml/symex" xmlns:wpg="http://schemas.microsoft.com/office/word/2010/wordprocessingGroup" xmlns:wpi="http://schemas.microsoft.com/office/word/2010/wordprocessingInk" xmlns:wne="http://schemas.microsoft.com/office/word/2006/wordml" xmlns:wps="http://schemas.microsoft.com/office/word/2010/wordprocessingShape" mc:Ignorable="w14 w15 w16se wp14">
   <w:endnote w:type="separator" w:id="-1">
     <w:p>
       <w:r>
@@ -21857,7 +21891,7 @@
 </file>
 
 <file path=word/footer1.xml><?xml version="1.0" encoding="utf-8"?>
-<w:ftr xmlns:wpc="http://schemas.microsoft.com/office/word/2010/wordprocessingCanvas" xmlns:mc="http://schemas.openxmlformats.org/markup-compatibility/2006" xmlns:o="urn:schemas-microsoft-com:office:office" xmlns:r="http://schemas.openxmlformats.org/officeDocument/2006/relationships" xmlns:m="http://schemas.openxmlformats.org/officeDocument/2006/math" xmlns:v="urn:schemas-microsoft-com:vml" xmlns:wp14="http://schemas.microsoft.com/office/word/2010/wordprocessingDrawing" xmlns:wp="http://schemas.openxmlformats.org/drawingml/2006/wordprocessingDrawing" xmlns:w10="urn:schemas-microsoft-com:office:word" xmlns:w="http://schemas.openxmlformats.org/wordprocessingml/2006/main" xmlns:w14="http://schemas.microsoft.com/office/word/2010/wordml" xmlns:w15="http://schemas.microsoft.com/office/word/2012/wordml" xmlns:wpg="http://schemas.microsoft.com/office/word/2010/wordprocessingGroup" xmlns:wpi="http://schemas.microsoft.com/office/word/2010/wordprocessingInk" xmlns:wne="http://schemas.microsoft.com/office/word/2006/wordml" xmlns:wps="http://schemas.microsoft.com/office/word/2010/wordprocessingShape" mc:Ignorable="w14 w15 wp14">
+<w:ftr xmlns:wpc="http://schemas.microsoft.com/office/word/2010/wordprocessingCanvas" xmlns:cx="http://schemas.microsoft.com/office/drawing/2014/chartex" xmlns:mc="http://schemas.openxmlformats.org/markup-compatibility/2006" xmlns:o="urn:schemas-microsoft-com:office:office" xmlns:r="http://schemas.openxmlformats.org/officeDocument/2006/relationships" xmlns:m="http://schemas.openxmlformats.org/officeDocument/2006/math" xmlns:v="urn:schemas-microsoft-com:vml" xmlns:wp14="http://schemas.microsoft.com/office/word/2010/wordprocessingDrawing" xmlns:wp="http://schemas.openxmlformats.org/drawingml/2006/wordprocessingDrawing" xmlns:w10="urn:schemas-microsoft-com:office:word" xmlns:w="http://schemas.openxmlformats.org/wordprocessingml/2006/main" xmlns:w14="http://schemas.microsoft.com/office/word/2010/wordml" xmlns:w15="http://schemas.microsoft.com/office/word/2012/wordml" xmlns:w16se="http://schemas.microsoft.com/office/word/2015/wordml/symex" xmlns:wpg="http://schemas.microsoft.com/office/word/2010/wordprocessingGroup" xmlns:wpi="http://schemas.microsoft.com/office/word/2010/wordprocessingInk" xmlns:wne="http://schemas.microsoft.com/office/word/2006/wordml" xmlns:wps="http://schemas.microsoft.com/office/word/2010/wordprocessingShape" mc:Ignorable="w14 w15 w16se wp14">
   <w:p>
     <w:pPr>
       <w:tabs>
@@ -21936,7 +21970,7 @@
         <w:sz w:val="16"/>
         <w:szCs w:val="16"/>
       </w:rPr>
-      <w:t>13</w:t>
+      <w:t>10</w:t>
     </w:r>
     <w:r>
       <w:rPr>
@@ -21985,7 +22019,7 @@
         <w:sz w:val="16"/>
         <w:szCs w:val="16"/>
       </w:rPr>
-      <w:t>14</w:t>
+      <w:t>15</w:t>
     </w:r>
     <w:r>
       <w:rPr>
@@ -22018,7 +22052,7 @@
 </file>
 
 <file path=word/footer2.xml><?xml version="1.0" encoding="utf-8"?>
-<w:ftr xmlns:wpc="http://schemas.microsoft.com/office/word/2010/wordprocessingCanvas" xmlns:mc="http://schemas.openxmlformats.org/markup-compatibility/2006" xmlns:o="urn:schemas-microsoft-com:office:office" xmlns:r="http://schemas.openxmlformats.org/officeDocument/2006/relationships" xmlns:m="http://schemas.openxmlformats.org/officeDocument/2006/math" xmlns:v="urn:schemas-microsoft-com:vml" xmlns:wp14="http://schemas.microsoft.com/office/word/2010/wordprocessingDrawing" xmlns:wp="http://schemas.openxmlformats.org/drawingml/2006/wordprocessingDrawing" xmlns:w10="urn:schemas-microsoft-com:office:word" xmlns:w="http://schemas.openxmlformats.org/wordprocessingml/2006/main" xmlns:w14="http://schemas.microsoft.com/office/word/2010/wordml" xmlns:w15="http://schemas.microsoft.com/office/word/2012/wordml" xmlns:wpg="http://schemas.microsoft.com/office/word/2010/wordprocessingGroup" xmlns:wpi="http://schemas.microsoft.com/office/word/2010/wordprocessingInk" xmlns:wne="http://schemas.microsoft.com/office/word/2006/wordml" xmlns:wps="http://schemas.microsoft.com/office/word/2010/wordprocessingShape" mc:Ignorable="w14 w15 wp14">
+<w:ftr xmlns:wpc="http://schemas.microsoft.com/office/word/2010/wordprocessingCanvas" xmlns:cx="http://schemas.microsoft.com/office/drawing/2014/chartex" xmlns:mc="http://schemas.openxmlformats.org/markup-compatibility/2006" xmlns:o="urn:schemas-microsoft-com:office:office" xmlns:r="http://schemas.openxmlformats.org/officeDocument/2006/relationships" xmlns:m="http://schemas.openxmlformats.org/officeDocument/2006/math" xmlns:v="urn:schemas-microsoft-com:vml" xmlns:wp14="http://schemas.microsoft.com/office/word/2010/wordprocessingDrawing" xmlns:wp="http://schemas.openxmlformats.org/drawingml/2006/wordprocessingDrawing" xmlns:w10="urn:schemas-microsoft-com:office:word" xmlns:w="http://schemas.openxmlformats.org/wordprocessingml/2006/main" xmlns:w14="http://schemas.microsoft.com/office/word/2010/wordml" xmlns:w15="http://schemas.microsoft.com/office/word/2012/wordml" xmlns:w16se="http://schemas.microsoft.com/office/word/2015/wordml/symex" xmlns:wpg="http://schemas.microsoft.com/office/word/2010/wordprocessingGroup" xmlns:wpi="http://schemas.microsoft.com/office/word/2010/wordprocessingInk" xmlns:wne="http://schemas.microsoft.com/office/word/2006/wordml" xmlns:wps="http://schemas.microsoft.com/office/word/2010/wordprocessingShape" mc:Ignorable="w14 w15 w16se wp14">
   <w:p>
     <w:pPr>
       <w:tabs>
@@ -22154,7 +22188,7 @@
         <w:sz w:val="16"/>
         <w:szCs w:val="16"/>
       </w:rPr>
-      <w:t>14</w:t>
+      <w:t>15</w:t>
     </w:r>
     <w:r>
       <w:rPr>
@@ -22178,7 +22212,7 @@
 </file>
 
 <file path=word/footnotes.xml><?xml version="1.0" encoding="utf-8"?>
-<w:footnotes xmlns:wpc="http://schemas.microsoft.com/office/word/2010/wordprocessingCanvas" xmlns:mc="http://schemas.openxmlformats.org/markup-compatibility/2006" xmlns:o="urn:schemas-microsoft-com:office:office" xmlns:r="http://schemas.openxmlformats.org/officeDocument/2006/relationships" xmlns:m="http://schemas.openxmlformats.org/officeDocument/2006/math" xmlns:v="urn:schemas-microsoft-com:vml" xmlns:wp14="http://schemas.microsoft.com/office/word/2010/wordprocessingDrawing" xmlns:wp="http://schemas.openxmlformats.org/drawingml/2006/wordprocessingDrawing" xmlns:w10="urn:schemas-microsoft-com:office:word" xmlns:w="http://schemas.openxmlformats.org/wordprocessingml/2006/main" xmlns:w14="http://schemas.microsoft.com/office/word/2010/wordml" xmlns:w15="http://schemas.microsoft.com/office/word/2012/wordml" xmlns:wpg="http://schemas.microsoft.com/office/word/2010/wordprocessingGroup" xmlns:wpi="http://schemas.microsoft.com/office/word/2010/wordprocessingInk" xmlns:wne="http://schemas.microsoft.com/office/word/2006/wordml" xmlns:wps="http://schemas.microsoft.com/office/word/2010/wordprocessingShape" mc:Ignorable="w14 w15 wp14">
+<w:footnotes xmlns:wpc="http://schemas.microsoft.com/office/word/2010/wordprocessingCanvas" xmlns:cx="http://schemas.microsoft.com/office/drawing/2014/chartex" xmlns:mc="http://schemas.openxmlformats.org/markup-compatibility/2006" xmlns:o="urn:schemas-microsoft-com:office:office" xmlns:r="http://schemas.openxmlformats.org/officeDocument/2006/relationships" xmlns:m="http://schemas.openxmlformats.org/officeDocument/2006/math" xmlns:v="urn:schemas-microsoft-com:vml" xmlns:wp14="http://schemas.microsoft.com/office/word/2010/wordprocessingDrawing" xmlns:wp="http://schemas.openxmlformats.org/drawingml/2006/wordprocessingDrawing" xmlns:w10="urn:schemas-microsoft-com:office:word" xmlns:w="http://schemas.openxmlformats.org/wordprocessingml/2006/main" xmlns:w14="http://schemas.microsoft.com/office/word/2010/wordml" xmlns:w15="http://schemas.microsoft.com/office/word/2012/wordml" xmlns:w16se="http://schemas.microsoft.com/office/word/2015/wordml/symex" xmlns:wpg="http://schemas.microsoft.com/office/word/2010/wordprocessingGroup" xmlns:wpi="http://schemas.microsoft.com/office/word/2010/wordprocessingInk" xmlns:wne="http://schemas.microsoft.com/office/word/2006/wordml" xmlns:wps="http://schemas.microsoft.com/office/word/2010/wordprocessingShape" mc:Ignorable="w14 w15 w16se wp14">
   <w:footnote w:type="separator" w:id="-1">
     <w:p>
       <w:r>
@@ -22197,7 +22231,7 @@
 </file>
 
 <file path=word/header1.xml><?xml version="1.0" encoding="utf-8"?>
-<w:hdr xmlns:wpc="http://schemas.microsoft.com/office/word/2010/wordprocessingCanvas" xmlns:mc="http://schemas.openxmlformats.org/markup-compatibility/2006" xmlns:o="urn:schemas-microsoft-com:office:office" xmlns:r="http://schemas.openxmlformats.org/officeDocument/2006/relationships" xmlns:m="http://schemas.openxmlformats.org/officeDocument/2006/math" xmlns:v="urn:schemas-microsoft-com:vml" xmlns:wp14="http://schemas.microsoft.com/office/word/2010/wordprocessingDrawing" xmlns:wp="http://schemas.openxmlformats.org/drawingml/2006/wordprocessingDrawing" xmlns:w10="urn:schemas-microsoft-com:office:word" xmlns:w="http://schemas.openxmlformats.org/wordprocessingml/2006/main" xmlns:w14="http://schemas.microsoft.com/office/word/2010/wordml" xmlns:w15="http://schemas.microsoft.com/office/word/2012/wordml" xmlns:wpg="http://schemas.microsoft.com/office/word/2010/wordprocessingGroup" xmlns:wpi="http://schemas.microsoft.com/office/word/2010/wordprocessingInk" xmlns:wne="http://schemas.microsoft.com/office/word/2006/wordml" xmlns:wps="http://schemas.microsoft.com/office/word/2010/wordprocessingShape" mc:Ignorable="w14 w15 wp14">
+<w:hdr xmlns:wpc="http://schemas.microsoft.com/office/word/2010/wordprocessingCanvas" xmlns:cx="http://schemas.microsoft.com/office/drawing/2014/chartex" xmlns:mc="http://schemas.openxmlformats.org/markup-compatibility/2006" xmlns:o="urn:schemas-microsoft-com:office:office" xmlns:r="http://schemas.openxmlformats.org/officeDocument/2006/relationships" xmlns:m="http://schemas.openxmlformats.org/officeDocument/2006/math" xmlns:v="urn:schemas-microsoft-com:vml" xmlns:wp14="http://schemas.microsoft.com/office/word/2010/wordprocessingDrawing" xmlns:wp="http://schemas.openxmlformats.org/drawingml/2006/wordprocessingDrawing" xmlns:w10="urn:schemas-microsoft-com:office:word" xmlns:w="http://schemas.openxmlformats.org/wordprocessingml/2006/main" xmlns:w14="http://schemas.microsoft.com/office/word/2010/wordml" xmlns:w15="http://schemas.microsoft.com/office/word/2012/wordml" xmlns:w16se="http://schemas.microsoft.com/office/word/2015/wordml/symex" xmlns:wpg="http://schemas.microsoft.com/office/word/2010/wordprocessingGroup" xmlns:wpi="http://schemas.microsoft.com/office/word/2010/wordprocessingInk" xmlns:wne="http://schemas.microsoft.com/office/word/2006/wordml" xmlns:wps="http://schemas.microsoft.com/office/word/2010/wordprocessingShape" mc:Ignorable="w14 w15 w16se wp14">
   <w:p>
     <w:pPr>
       <w:tabs>
@@ -22229,8 +22263,8 @@
 </file>
 
 <file path=word/numbering.xml><?xml version="1.0" encoding="utf-8"?>
-<w:numbering xmlns:wpc="http://schemas.microsoft.com/office/word/2010/wordprocessingCanvas" xmlns:mc="http://schemas.openxmlformats.org/markup-compatibility/2006" xmlns:o="urn:schemas-microsoft-com:office:office" xmlns:r="http://schemas.openxmlformats.org/officeDocument/2006/relationships" xmlns:m="http://schemas.openxmlformats.org/officeDocument/2006/math" xmlns:v="urn:schemas-microsoft-com:vml" xmlns:wp14="http://schemas.microsoft.com/office/word/2010/wordprocessingDrawing" xmlns:wp="http://schemas.openxmlformats.org/drawingml/2006/wordprocessingDrawing" xmlns:w10="urn:schemas-microsoft-com:office:word" xmlns:w="http://schemas.openxmlformats.org/wordprocessingml/2006/main" xmlns:w14="http://schemas.microsoft.com/office/word/2010/wordml" xmlns:w15="http://schemas.microsoft.com/office/word/2012/wordml" xmlns:wpg="http://schemas.microsoft.com/office/word/2010/wordprocessingGroup" xmlns:wpi="http://schemas.microsoft.com/office/word/2010/wordprocessingInk" xmlns:wne="http://schemas.microsoft.com/office/word/2006/wordml" xmlns:wps="http://schemas.microsoft.com/office/word/2010/wordprocessingShape" mc:Ignorable="w14 w15 wp14">
-  <w:abstractNum w:abstractNumId="0">
+<w:numbering xmlns:wpc="http://schemas.microsoft.com/office/word/2010/wordprocessingCanvas" xmlns:cx="http://schemas.microsoft.com/office/drawing/2014/chartex" xmlns:mc="http://schemas.openxmlformats.org/markup-compatibility/2006" xmlns:o="urn:schemas-microsoft-com:office:office" xmlns:r="http://schemas.openxmlformats.org/officeDocument/2006/relationships" xmlns:m="http://schemas.openxmlformats.org/officeDocument/2006/math" xmlns:v="urn:schemas-microsoft-com:vml" xmlns:wp14="http://schemas.microsoft.com/office/word/2010/wordprocessingDrawing" xmlns:wp="http://schemas.openxmlformats.org/drawingml/2006/wordprocessingDrawing" xmlns:w10="urn:schemas-microsoft-com:office:word" xmlns:w="http://schemas.openxmlformats.org/wordprocessingml/2006/main" xmlns:w14="http://schemas.microsoft.com/office/word/2010/wordml" xmlns:w15="http://schemas.microsoft.com/office/word/2012/wordml" xmlns:w16se="http://schemas.microsoft.com/office/word/2015/wordml/symex" xmlns:wpg="http://schemas.microsoft.com/office/word/2010/wordprocessingGroup" xmlns:wpi="http://schemas.microsoft.com/office/word/2010/wordprocessingInk" xmlns:wne="http://schemas.microsoft.com/office/word/2006/wordml" xmlns:wps="http://schemas.microsoft.com/office/word/2010/wordprocessingShape" mc:Ignorable="w14 w15 w16se wp14">
+  <w:abstractNum w:abstractNumId="0" w15:restartNumberingAfterBreak="0">
     <w:nsid w:val="4E4B5FF5"/>
     <w:multiLevelType w:val="multilevel"/>
     <w:tmpl w:val="20EA02DE"/>
@@ -22343,7 +22377,7 @@
       </w:rPr>
     </w:lvl>
   </w:abstractNum>
-  <w:abstractNum w:abstractNumId="1">
+  <w:abstractNum w:abstractNumId="1" w15:restartNumberingAfterBreak="0">
     <w:nsid w:val="65431083"/>
     <w:multiLevelType w:val="multilevel"/>
     <w:tmpl w:val="52D063FE"/>
@@ -22439,7 +22473,7 @@
 </file>
 
 <file path=word/styles.xml><?xml version="1.0" encoding="utf-8"?>
-<w:styles xmlns:mc="http://schemas.openxmlformats.org/markup-compatibility/2006" xmlns:r="http://schemas.openxmlformats.org/officeDocument/2006/relationships" xmlns:w="http://schemas.openxmlformats.org/wordprocessingml/2006/main" xmlns:w14="http://schemas.microsoft.com/office/word/2010/wordml" xmlns:w15="http://schemas.microsoft.com/office/word/2012/wordml" mc:Ignorable="w14 w15">
+<w:styles xmlns:mc="http://schemas.openxmlformats.org/markup-compatibility/2006" xmlns:r="http://schemas.openxmlformats.org/officeDocument/2006/relationships" xmlns:w="http://schemas.openxmlformats.org/wordprocessingml/2006/main" xmlns:w14="http://schemas.microsoft.com/office/word/2010/wordml" xmlns:w15="http://schemas.microsoft.com/office/word/2012/wordml" xmlns:w16se="http://schemas.microsoft.com/office/word/2015/wordml/symex" mc:Ignorable="w14 w15 w16se">
   <w:docDefaults>
     <w:rPrDefault>
       <w:rPr>
@@ -22972,7 +23006,7 @@
       </w:tblCellMar>
     </w:tblPr>
   </w:style>
-  <w:style w:type="paragraph" w:styleId="Puesto">
+  <w:style w:type="paragraph" w:styleId="Ttulo">
     <w:name w:val="Title"/>
     <w:basedOn w:val="Normal"/>
     <w:next w:val="Normal"/>
@@ -23004,9 +23038,7 @@
       <w:tblStyleRowBandSize w:val="1"/>
       <w:tblStyleColBandSize w:val="1"/>
       <w:tblCellMar>
-        <w:top w:w="0" w:type="dxa"/>
         <w:left w:w="70" w:type="dxa"/>
-        <w:bottom w:w="0" w:type="dxa"/>
         <w:right w:w="70" w:type="dxa"/>
       </w:tblCellMar>
     </w:tblPr>
@@ -23017,9 +23049,7 @@
       <w:tblStyleRowBandSize w:val="1"/>
       <w:tblStyleColBandSize w:val="1"/>
       <w:tblCellMar>
-        <w:top w:w="0" w:type="dxa"/>
         <w:left w:w="70" w:type="dxa"/>
-        <w:bottom w:w="0" w:type="dxa"/>
         <w:right w:w="70" w:type="dxa"/>
       </w:tblCellMar>
     </w:tblPr>
@@ -23030,9 +23060,7 @@
       <w:tblStyleRowBandSize w:val="1"/>
       <w:tblStyleColBandSize w:val="1"/>
       <w:tblCellMar>
-        <w:top w:w="0" w:type="dxa"/>
         <w:left w:w="70" w:type="dxa"/>
-        <w:bottom w:w="0" w:type="dxa"/>
         <w:right w:w="70" w:type="dxa"/>
       </w:tblCellMar>
     </w:tblPr>
@@ -23043,9 +23071,7 @@
       <w:tblStyleRowBandSize w:val="1"/>
       <w:tblStyleColBandSize w:val="1"/>
       <w:tblCellMar>
-        <w:top w:w="0" w:type="dxa"/>
         <w:left w:w="70" w:type="dxa"/>
-        <w:bottom w:w="0" w:type="dxa"/>
         <w:right w:w="70" w:type="dxa"/>
       </w:tblCellMar>
     </w:tblPr>
@@ -23056,9 +23082,7 @@
       <w:tblStyleRowBandSize w:val="1"/>
       <w:tblStyleColBandSize w:val="1"/>
       <w:tblCellMar>
-        <w:top w:w="0" w:type="dxa"/>
         <w:left w:w="70" w:type="dxa"/>
-        <w:bottom w:w="0" w:type="dxa"/>
         <w:right w:w="70" w:type="dxa"/>
       </w:tblCellMar>
     </w:tblPr>
@@ -23069,9 +23093,7 @@
       <w:tblStyleRowBandSize w:val="1"/>
       <w:tblStyleColBandSize w:val="1"/>
       <w:tblCellMar>
-        <w:top w:w="0" w:type="dxa"/>
         <w:left w:w="70" w:type="dxa"/>
-        <w:bottom w:w="0" w:type="dxa"/>
         <w:right w:w="70" w:type="dxa"/>
       </w:tblCellMar>
     </w:tblPr>
@@ -23082,9 +23104,7 @@
       <w:tblStyleRowBandSize w:val="1"/>
       <w:tblStyleColBandSize w:val="1"/>
       <w:tblCellMar>
-        <w:top w:w="0" w:type="dxa"/>
         <w:left w:w="70" w:type="dxa"/>
-        <w:bottom w:w="0" w:type="dxa"/>
         <w:right w:w="70" w:type="dxa"/>
       </w:tblCellMar>
     </w:tblPr>
@@ -23095,9 +23115,7 @@
       <w:tblStyleRowBandSize w:val="1"/>
       <w:tblStyleColBandSize w:val="1"/>
       <w:tblCellMar>
-        <w:top w:w="0" w:type="dxa"/>
         <w:left w:w="70" w:type="dxa"/>
-        <w:bottom w:w="0" w:type="dxa"/>
         <w:right w:w="70" w:type="dxa"/>
       </w:tblCellMar>
     </w:tblPr>
@@ -23108,9 +23126,7 @@
       <w:tblStyleRowBandSize w:val="1"/>
       <w:tblStyleColBandSize w:val="1"/>
       <w:tblCellMar>
-        <w:top w:w="0" w:type="dxa"/>
         <w:left w:w="70" w:type="dxa"/>
-        <w:bottom w:w="0" w:type="dxa"/>
         <w:right w:w="70" w:type="dxa"/>
       </w:tblCellMar>
     </w:tblPr>
@@ -23121,9 +23137,7 @@
       <w:tblStyleRowBandSize w:val="1"/>
       <w:tblStyleColBandSize w:val="1"/>
       <w:tblCellMar>
-        <w:top w:w="0" w:type="dxa"/>
         <w:left w:w="70" w:type="dxa"/>
-        <w:bottom w:w="0" w:type="dxa"/>
         <w:right w:w="70" w:type="dxa"/>
       </w:tblCellMar>
     </w:tblPr>
@@ -23134,9 +23148,7 @@
       <w:tblStyleRowBandSize w:val="1"/>
       <w:tblStyleColBandSize w:val="1"/>
       <w:tblCellMar>
-        <w:top w:w="0" w:type="dxa"/>
         <w:left w:w="70" w:type="dxa"/>
-        <w:bottom w:w="0" w:type="dxa"/>
         <w:right w:w="70" w:type="dxa"/>
       </w:tblCellMar>
     </w:tblPr>
@@ -23147,9 +23159,7 @@
       <w:tblStyleRowBandSize w:val="1"/>
       <w:tblStyleColBandSize w:val="1"/>
       <w:tblCellMar>
-        <w:top w:w="0" w:type="dxa"/>
         <w:left w:w="70" w:type="dxa"/>
-        <w:bottom w:w="0" w:type="dxa"/>
         <w:right w:w="70" w:type="dxa"/>
       </w:tblCellMar>
     </w:tblPr>
@@ -23160,9 +23170,7 @@
       <w:tblStyleRowBandSize w:val="1"/>
       <w:tblStyleColBandSize w:val="1"/>
       <w:tblCellMar>
-        <w:top w:w="0" w:type="dxa"/>
         <w:left w:w="70" w:type="dxa"/>
-        <w:bottom w:w="0" w:type="dxa"/>
         <w:right w:w="70" w:type="dxa"/>
       </w:tblCellMar>
     </w:tblPr>
@@ -23173,9 +23181,7 @@
       <w:tblStyleRowBandSize w:val="1"/>
       <w:tblStyleColBandSize w:val="1"/>
       <w:tblCellMar>
-        <w:top w:w="0" w:type="dxa"/>
         <w:left w:w="70" w:type="dxa"/>
-        <w:bottom w:w="0" w:type="dxa"/>
         <w:right w:w="70" w:type="dxa"/>
       </w:tblCellMar>
     </w:tblPr>
@@ -23186,9 +23192,7 @@
       <w:tblStyleRowBandSize w:val="1"/>
       <w:tblStyleColBandSize w:val="1"/>
       <w:tblCellMar>
-        <w:top w:w="0" w:type="dxa"/>
         <w:left w:w="70" w:type="dxa"/>
-        <w:bottom w:w="0" w:type="dxa"/>
         <w:right w:w="70" w:type="dxa"/>
       </w:tblCellMar>
     </w:tblPr>
@@ -23199,9 +23203,7 @@
       <w:tblStyleRowBandSize w:val="1"/>
       <w:tblStyleColBandSize w:val="1"/>
       <w:tblCellMar>
-        <w:top w:w="0" w:type="dxa"/>
         <w:left w:w="70" w:type="dxa"/>
-        <w:bottom w:w="0" w:type="dxa"/>
         <w:right w:w="70" w:type="dxa"/>
       </w:tblCellMar>
     </w:tblPr>
@@ -23212,9 +23214,7 @@
       <w:tblStyleRowBandSize w:val="1"/>
       <w:tblStyleColBandSize w:val="1"/>
       <w:tblCellMar>
-        <w:top w:w="0" w:type="dxa"/>
         <w:left w:w="70" w:type="dxa"/>
-        <w:bottom w:w="0" w:type="dxa"/>
         <w:right w:w="70" w:type="dxa"/>
       </w:tblCellMar>
     </w:tblPr>
@@ -23227,13 +23227,6 @@
     <w:tblPr>
       <w:tblStyleRowBandSize w:val="1"/>
       <w:tblStyleColBandSize w:val="1"/>
-      <w:tblInd w:w="0" w:type="dxa"/>
-      <w:tblCellMar>
-        <w:top w:w="0" w:type="dxa"/>
-        <w:left w:w="108" w:type="dxa"/>
-        <w:bottom w:w="0" w:type="dxa"/>
-        <w:right w:w="108" w:type="dxa"/>
-      </w:tblCellMar>
     </w:tblPr>
     <w:tblStylePr w:type="firstRow">
       <w:rPr>
@@ -23280,7 +23273,6 @@
     <w:tblPr>
       <w:tblStyleRowBandSize w:val="1"/>
       <w:tblStyleColBandSize w:val="1"/>
-      <w:tblInd w:w="0" w:type="dxa"/>
       <w:tblBorders>
         <w:top w:val="single" w:sz="4" w:space="0" w:color="BDD6EE" w:themeColor="accent1" w:themeTint="66"/>
         <w:left w:val="single" w:sz="4" w:space="0" w:color="BDD6EE" w:themeColor="accent1" w:themeTint="66"/>
@@ -23289,12 +23281,6 @@
         <w:insideH w:val="single" w:sz="4" w:space="0" w:color="BDD6EE" w:themeColor="accent1" w:themeTint="66"/>
         <w:insideV w:val="single" w:sz="4" w:space="0" w:color="BDD6EE" w:themeColor="accent1" w:themeTint="66"/>
       </w:tblBorders>
-      <w:tblCellMar>
-        <w:top w:w="0" w:type="dxa"/>
-        <w:left w:w="108" w:type="dxa"/>
-        <w:bottom w:w="0" w:type="dxa"/>
-        <w:right w:w="108" w:type="dxa"/>
-      </w:tblCellMar>
     </w:tblPr>
     <w:tblStylePr w:type="firstRow">
       <w:rPr>
@@ -23341,7 +23327,6 @@
     <w:tblPr>
       <w:tblStyleRowBandSize w:val="1"/>
       <w:tblStyleColBandSize w:val="1"/>
-      <w:tblInd w:w="0" w:type="dxa"/>
       <w:tblBorders>
         <w:top w:val="single" w:sz="4" w:space="0" w:color="FFD966" w:themeColor="accent4" w:themeTint="99"/>
         <w:left w:val="single" w:sz="4" w:space="0" w:color="FFD966" w:themeColor="accent4" w:themeTint="99"/>
@@ -23350,12 +23335,6 @@
         <w:insideH w:val="single" w:sz="4" w:space="0" w:color="FFD966" w:themeColor="accent4" w:themeTint="99"/>
         <w:insideV w:val="single" w:sz="4" w:space="0" w:color="FFD966" w:themeColor="accent4" w:themeTint="99"/>
       </w:tblBorders>
-      <w:tblCellMar>
-        <w:top w:w="0" w:type="dxa"/>
-        <w:left w:w="108" w:type="dxa"/>
-        <w:bottom w:w="0" w:type="dxa"/>
-        <w:right w:w="108" w:type="dxa"/>
-      </w:tblCellMar>
     </w:tblPr>
     <w:tblStylePr w:type="firstRow">
       <w:rPr>
@@ -23481,7 +23460,6 @@
     <w:tblPr>
       <w:tblStyleRowBandSize w:val="1"/>
       <w:tblStyleColBandSize w:val="1"/>
-      <w:tblInd w:w="0" w:type="dxa"/>
       <w:tblBorders>
         <w:top w:val="single" w:sz="4" w:space="0" w:color="8EAADB" w:themeColor="accent5" w:themeTint="99"/>
         <w:left w:val="single" w:sz="4" w:space="0" w:color="8EAADB" w:themeColor="accent5" w:themeTint="99"/>
@@ -23490,12 +23468,6 @@
         <w:insideH w:val="single" w:sz="4" w:space="0" w:color="8EAADB" w:themeColor="accent5" w:themeTint="99"/>
         <w:insideV w:val="single" w:sz="4" w:space="0" w:color="8EAADB" w:themeColor="accent5" w:themeTint="99"/>
       </w:tblBorders>
-      <w:tblCellMar>
-        <w:top w:w="0" w:type="dxa"/>
-        <w:left w:w="108" w:type="dxa"/>
-        <w:bottom w:w="0" w:type="dxa"/>
-        <w:right w:w="108" w:type="dxa"/>
-      </w:tblCellMar>
     </w:tblPr>
     <w:tblStylePr w:type="firstRow">
       <w:rPr>

</xml_diff>